<commit_message>
Update the final report
</commit_message>
<xml_diff>
--- a/submission/Report/9900-chongchongchong.docx
+++ b/submission/Report/9900-chongchongchong.docx
@@ -182,59 +182,28 @@
           <w:sz w:val="28"/>
           <w:szCs w:val="28"/>
         </w:rPr>
-        <w:t xml:space="preserve">Team </w:t>
-      </w:r>
-      <w:proofErr w:type="spellStart"/>
-      <w:r>
+        <w:t>Team chongchongchong</w:t>
+      </w:r>
+    </w:p>
+    <w:p>
+      <w:pPr>
+        <w:spacing w:after="0" w:line="360" w:lineRule="auto"/>
+        <w:jc w:val="center"/>
         <w:rPr>
           <w:rFonts w:eastAsia="Times New Roman" w:cstheme="minorHAnsi"/>
           <w:color w:val="000000"/>
           <w:sz w:val="28"/>
           <w:szCs w:val="28"/>
         </w:rPr>
-        <w:t>chongchongchong</w:t>
-      </w:r>
-      <w:proofErr w:type="spellEnd"/>
-    </w:p>
-    <w:p>
-      <w:pPr>
-        <w:spacing w:after="0" w:line="360" w:lineRule="auto"/>
-        <w:jc w:val="center"/>
+      </w:pPr>
+      <w:r>
         <w:rPr>
           <w:rFonts w:eastAsia="Times New Roman" w:cstheme="minorHAnsi"/>
           <w:color w:val="000000"/>
           <w:sz w:val="28"/>
           <w:szCs w:val="28"/>
         </w:rPr>
-      </w:pPr>
-      <w:r>
-        <w:rPr>
-          <w:rFonts w:eastAsia="Times New Roman" w:cstheme="minorHAnsi"/>
-          <w:color w:val="000000"/>
-          <w:sz w:val="28"/>
-          <w:szCs w:val="28"/>
-        </w:rPr>
-        <w:t xml:space="preserve">Mentor: </w:t>
-      </w:r>
-      <w:proofErr w:type="spellStart"/>
-      <w:r>
-        <w:rPr>
-          <w:rFonts w:eastAsia="Times New Roman" w:cstheme="minorHAnsi"/>
-          <w:color w:val="000000"/>
-          <w:sz w:val="28"/>
-          <w:szCs w:val="28"/>
-        </w:rPr>
-        <w:t>Iwan</w:t>
-      </w:r>
-      <w:proofErr w:type="spellEnd"/>
-      <w:r>
-        <w:rPr>
-          <w:rFonts w:eastAsia="Times New Roman" w:cstheme="minorHAnsi"/>
-          <w:color w:val="000000"/>
-          <w:sz w:val="28"/>
-          <w:szCs w:val="28"/>
-        </w:rPr>
-        <w:t xml:space="preserve"> Budiman</w:t>
+        <w:t>Mentor: Iwan Budiman</w:t>
       </w:r>
     </w:p>
     <w:p>
@@ -335,7 +304,6 @@
                 <w:szCs w:val="24"/>
               </w:rPr>
             </w:pPr>
-            <w:proofErr w:type="spellStart"/>
             <w:r>
               <w:rPr>
                 <w:rFonts w:eastAsia="Times New Roman" w:cstheme="minorHAnsi"/>
@@ -345,7 +313,6 @@
               </w:rPr>
               <w:t>zID</w:t>
             </w:r>
-            <w:proofErr w:type="spellEnd"/>
           </w:p>
         </w:tc>
         <w:tc>
@@ -419,12 +386,21 @@
             </w:pPr>
             <w:r>
               <w:rPr>
+                <w:rFonts w:asciiTheme="minorEastAsia" w:hAnsiTheme="minorEastAsia" w:cstheme="minorHAnsi" w:hint="eastAsia"/>
+                <w:color w:val="000000"/>
+                <w:sz w:val="24"/>
+                <w:szCs w:val="24"/>
+              </w:rPr>
+              <w:t>z</w:t>
+            </w:r>
+            <w:r>
+              <w:rPr>
                 <w:rFonts w:eastAsia="Times New Roman" w:cstheme="minorHAnsi"/>
                 <w:color w:val="000000"/>
                 <w:sz w:val="24"/>
                 <w:szCs w:val="24"/>
               </w:rPr>
-              <w:t>Z5192958</w:t>
+              <w:t>5192958</w:t>
             </w:r>
           </w:p>
         </w:tc>
@@ -471,7 +447,6 @@
                 <w:szCs w:val="24"/>
               </w:rPr>
             </w:pPr>
-            <w:proofErr w:type="spellStart"/>
             <w:r>
               <w:rPr>
                 <w:rFonts w:eastAsia="Times New Roman" w:cstheme="minorHAnsi"/>
@@ -479,17 +454,7 @@
                 <w:sz w:val="24"/>
                 <w:szCs w:val="24"/>
               </w:rPr>
-              <w:t>Mingyan</w:t>
-            </w:r>
-            <w:proofErr w:type="spellEnd"/>
-            <w:r>
-              <w:rPr>
-                <w:rFonts w:eastAsia="Times New Roman" w:cstheme="minorHAnsi"/>
-                <w:color w:val="000000"/>
-                <w:sz w:val="24"/>
-                <w:szCs w:val="24"/>
-              </w:rPr>
-              <w:t xml:space="preserve"> Yu</w:t>
+              <w:t>Mingyan Yu</w:t>
             </w:r>
           </w:p>
         </w:tc>
@@ -640,7 +605,6 @@
                 <w:szCs w:val="24"/>
               </w:rPr>
             </w:pPr>
-            <w:proofErr w:type="spellStart"/>
             <w:r>
               <w:rPr>
                 <w:rFonts w:eastAsia="Times New Roman" w:cstheme="minorHAnsi"/>
@@ -648,17 +612,7 @@
                 <w:sz w:val="24"/>
                 <w:szCs w:val="24"/>
               </w:rPr>
-              <w:t>Kaisen</w:t>
-            </w:r>
-            <w:proofErr w:type="spellEnd"/>
-            <w:r>
-              <w:rPr>
-                <w:rFonts w:eastAsia="Times New Roman" w:cstheme="minorHAnsi"/>
-                <w:color w:val="000000"/>
-                <w:sz w:val="24"/>
-                <w:szCs w:val="24"/>
-              </w:rPr>
-              <w:t xml:space="preserve"> Luo</w:t>
+              <w:t>Kaisen Luo</w:t>
             </w:r>
           </w:p>
         </w:tc>
@@ -4119,25 +4073,7 @@
           <w:sz w:val="24"/>
           <w:szCs w:val="24"/>
         </w:rPr>
-        <w:t xml:space="preserve">The comment button can be found in the navigation bar on the left side of the user homepage. The user clicks to enter the user comment page, where the user can view all the film </w:t>
-      </w:r>
-      <w:proofErr w:type="gramStart"/>
-      <w:r>
-        <w:rPr>
-          <w:rFonts w:eastAsia="Times New Roman" w:cstheme="minorHAnsi"/>
-          <w:sz w:val="24"/>
-          <w:szCs w:val="24"/>
-        </w:rPr>
-        <w:t>reviews</w:t>
-      </w:r>
-      <w:proofErr w:type="gramEnd"/>
-      <w:r>
-        <w:rPr>
-          <w:rFonts w:eastAsia="Times New Roman" w:cstheme="minorHAnsi"/>
-          <w:sz w:val="24"/>
-          <w:szCs w:val="24"/>
-        </w:rPr>
-        <w:t xml:space="preserve"> they have posted, and the user can turn the page to view the film reviews. Users can delete the film reviews they do not like, and the scores they gave when they posted this film review are also deleted.</w:t>
+        <w:t>The comment button can be found in the navigation bar on the left side of the user homepage. The user clicks to enter the user comment page, where the user can view all the film reviews they have posted, and the user can turn the page to view the film reviews. Users can delete the film reviews they do not like, and the scores they gave when they posted this film review are also deleted.</w:t>
       </w:r>
     </w:p>
     <w:p>
@@ -5853,27 +5789,7 @@
           <w:sz w:val="24"/>
           <w:szCs w:val="24"/>
         </w:rPr>
-        <w:t xml:space="preserve">The fourth column is “Director Management”. In the first sub-column, </w:t>
-      </w:r>
-      <w:proofErr w:type="gramStart"/>
-      <w:r>
-        <w:rPr>
-          <w:rFonts w:eastAsia="Times New Roman" w:cstheme="minorHAnsi"/>
-          <w:color w:val="000000"/>
-          <w:sz w:val="24"/>
-          <w:szCs w:val="24"/>
-        </w:rPr>
-        <w:t>The</w:t>
-      </w:r>
-      <w:proofErr w:type="gramEnd"/>
-      <w:r>
-        <w:rPr>
-          <w:rFonts w:eastAsia="Times New Roman" w:cstheme="minorHAnsi"/>
-          <w:color w:val="000000"/>
-          <w:sz w:val="24"/>
-          <w:szCs w:val="24"/>
-        </w:rPr>
-        <w:t xml:space="preserve"> admin can add new directors into the database of FilmFinder by typing the name of the new director and clicking the blue submit button. </w:t>
+        <w:t>The fourth column is “Director Management”. In the first sub-column, The admin can add new directors into the database of FilmFinder by typing the name of the new director and clicking the blue submit button. </w:t>
       </w:r>
     </w:p>
     <w:p>
@@ -6165,43 +6081,7 @@
           <w:sz w:val="24"/>
           <w:szCs w:val="24"/>
         </w:rPr>
-        <w:t xml:space="preserve">In response to the above problems, we can make the following improvements: first use a high-performance server to deploy the program, such as </w:t>
-      </w:r>
-      <w:proofErr w:type="spellStart"/>
-      <w:r>
-        <w:rPr>
-          <w:rFonts w:eastAsia="Times New Roman" w:cstheme="minorHAnsi"/>
-          <w:sz w:val="24"/>
-          <w:szCs w:val="24"/>
-        </w:rPr>
-        <w:t>uWSGI</w:t>
-      </w:r>
-      <w:proofErr w:type="spellEnd"/>
-      <w:r>
-        <w:rPr>
-          <w:rFonts w:eastAsia="Times New Roman" w:cstheme="minorHAnsi"/>
-          <w:sz w:val="24"/>
-          <w:szCs w:val="24"/>
-        </w:rPr>
-        <w:t xml:space="preserve">. </w:t>
-      </w:r>
-      <w:proofErr w:type="spellStart"/>
-      <w:r>
-        <w:rPr>
-          <w:rFonts w:eastAsia="Times New Roman" w:cstheme="minorHAnsi"/>
-          <w:sz w:val="24"/>
-          <w:szCs w:val="24"/>
-        </w:rPr>
-        <w:t>uWSGI</w:t>
-      </w:r>
-      <w:proofErr w:type="spellEnd"/>
-      <w:r>
-        <w:rPr>
-          <w:rFonts w:eastAsia="Times New Roman" w:cstheme="minorHAnsi"/>
-          <w:sz w:val="24"/>
-          <w:szCs w:val="24"/>
-        </w:rPr>
-        <w:t xml:space="preserve"> is a high-performance web application server that follows the unified gateway interface service. It can carry high concurrent operations </w:t>
+        <w:t xml:space="preserve">In response to the above problems, we can make the following improvements: first use a high-performance server to deploy the program, such as uWSGI. uWSGI is a high-performance web application server that follows the unified gateway interface service. It can carry high concurrent operations </w:t>
       </w:r>
       <w:r>
         <w:rPr>
@@ -6659,25 +6539,7 @@
           <w:sz w:val="24"/>
           <w:szCs w:val="24"/>
         </w:rPr>
-        <w:t xml:space="preserve">When designing the database, we used </w:t>
-      </w:r>
-      <w:proofErr w:type="spellStart"/>
-      <w:r>
-        <w:rPr>
-          <w:rFonts w:eastAsia="Times New Roman" w:cstheme="minorHAnsi"/>
-          <w:sz w:val="24"/>
-          <w:szCs w:val="24"/>
-        </w:rPr>
-        <w:t>id</w:t>
-      </w:r>
-      <w:proofErr w:type="spellEnd"/>
-      <w:r>
-        <w:rPr>
-          <w:rFonts w:eastAsia="Times New Roman" w:cstheme="minorHAnsi"/>
-          <w:sz w:val="24"/>
-          <w:szCs w:val="24"/>
-        </w:rPr>
-        <w:t xml:space="preserve"> as the primary key of the comment. There is insufficient communication between teammates of our database design and object-relational mapping. This causes the number of comments on the movie detail page to be different from the actual number of comments. After careful </w:t>
+        <w:t xml:space="preserve">When designing the database, we used id as the primary key of the comment. There is insufficient communication between teammates of our database design and object-relational mapping. This causes the number of comments on the movie detail page to be different from the actual number of comments. After careful </w:t>
       </w:r>
       <w:r>
         <w:rPr>
@@ -6693,35 +6555,7 @@
           <w:sz w:val="24"/>
           <w:szCs w:val="24"/>
         </w:rPr>
-        <w:t xml:space="preserve">, we found that the teammate in charge of ORM set the number of comments equal to </w:t>
-      </w:r>
-      <w:proofErr w:type="gramStart"/>
-      <w:r>
-        <w:rPr>
-          <w:rFonts w:eastAsia="Times New Roman" w:cstheme="minorHAnsi"/>
-          <w:sz w:val="24"/>
-          <w:szCs w:val="24"/>
-        </w:rPr>
-        <w:t>MAX(</w:t>
-      </w:r>
-      <w:proofErr w:type="spellStart"/>
-      <w:proofErr w:type="gramEnd"/>
-      <w:r>
-        <w:rPr>
-          <w:rFonts w:eastAsia="Times New Roman" w:cstheme="minorHAnsi"/>
-          <w:sz w:val="24"/>
-          <w:szCs w:val="24"/>
-        </w:rPr>
-        <w:t>comment_id</w:t>
-      </w:r>
-      <w:proofErr w:type="spellEnd"/>
-      <w:r>
-        <w:rPr>
-          <w:rFonts w:eastAsia="Times New Roman" w:cstheme="minorHAnsi"/>
-          <w:sz w:val="24"/>
-          <w:szCs w:val="24"/>
-        </w:rPr>
-        <w:t xml:space="preserve">), so a very funny error occurred. After we updated the database with the </w:t>
+        <w:t xml:space="preserve">, we found that the teammate in charge of ORM set the number of comments equal to MAX(comment_id), so a very funny error occurred. After we updated the database with the </w:t>
       </w:r>
       <w:r>
         <w:rPr>
@@ -7152,14 +6986,12 @@
                 <w:rFonts w:eastAsia="宋体" w:cstheme="minorHAnsi"/>
               </w:rPr>
             </w:pPr>
-            <w:proofErr w:type="spellStart"/>
             <w:r>
               <w:rPr>
                 <w:rFonts w:eastAsia="宋体" w:cstheme="minorHAnsi"/>
               </w:rPr>
               <w:t>itsdangerous</w:t>
             </w:r>
-            <w:proofErr w:type="spellEnd"/>
           </w:p>
         </w:tc>
         <w:tc>
@@ -7238,14 +7070,12 @@
                 <w:rFonts w:eastAsia="宋体" w:cstheme="minorHAnsi"/>
               </w:rPr>
             </w:pPr>
-            <w:proofErr w:type="spellStart"/>
             <w:r>
               <w:rPr>
                 <w:rFonts w:eastAsia="宋体" w:cstheme="minorHAnsi"/>
               </w:rPr>
               <w:t>MarkupSafe</w:t>
             </w:r>
-            <w:proofErr w:type="spellEnd"/>
           </w:p>
         </w:tc>
         <w:tc>
@@ -7282,14 +7112,12 @@
                 <w:rFonts w:eastAsia="宋体" w:cstheme="minorHAnsi"/>
               </w:rPr>
             </w:pPr>
-            <w:proofErr w:type="spellStart"/>
             <w:r>
               <w:rPr>
                 <w:rFonts w:eastAsia="宋体" w:cstheme="minorHAnsi"/>
               </w:rPr>
               <w:t>PyMySQL</w:t>
             </w:r>
-            <w:proofErr w:type="spellEnd"/>
           </w:p>
         </w:tc>
         <w:tc>
@@ -7368,14 +7196,12 @@
                 <w:rFonts w:eastAsia="宋体" w:cstheme="minorHAnsi"/>
               </w:rPr>
             </w:pPr>
-            <w:proofErr w:type="spellStart"/>
             <w:r>
               <w:rPr>
                 <w:rFonts w:eastAsia="宋体" w:cstheme="minorHAnsi"/>
               </w:rPr>
               <w:t>Werkzeug</w:t>
             </w:r>
-            <w:proofErr w:type="spellEnd"/>
           </w:p>
         </w:tc>
         <w:tc>
@@ -7412,14 +7238,12 @@
                 <w:rFonts w:eastAsia="宋体" w:cstheme="minorHAnsi"/>
               </w:rPr>
             </w:pPr>
-            <w:proofErr w:type="spellStart"/>
             <w:r>
               <w:rPr>
                 <w:rFonts w:eastAsia="宋体" w:cstheme="minorHAnsi"/>
               </w:rPr>
               <w:t>WTForms</w:t>
             </w:r>
-            <w:proofErr w:type="spellEnd"/>
           </w:p>
         </w:tc>
         <w:tc>
@@ -7492,29 +7316,16 @@
           <w:szCs w:val="24"/>
         </w:rPr>
       </w:pPr>
-      <w:proofErr w:type="spellStart"/>
-      <w:r>
-        <w:rPr>
-          <w:rFonts w:eastAsia="Times New Roman" w:cstheme="minorHAnsi"/>
-          <w:b/>
-          <w:bCs/>
-          <w:color w:val="000000"/>
-          <w:sz w:val="24"/>
-          <w:szCs w:val="24"/>
-        </w:rPr>
-        <w:t>PyMySQL</w:t>
-      </w:r>
-      <w:proofErr w:type="spellEnd"/>
-      <w:r>
-        <w:rPr>
-          <w:rFonts w:eastAsia="Times New Roman" w:cstheme="minorHAnsi"/>
-          <w:b/>
-          <w:bCs/>
-          <w:color w:val="000000"/>
-          <w:sz w:val="24"/>
-          <w:szCs w:val="24"/>
-        </w:rPr>
-        <w:t xml:space="preserve"> 0.10.1</w:t>
+      <w:r>
+        <w:rPr>
+          <w:rFonts w:eastAsia="Times New Roman" w:cstheme="minorHAnsi"/>
+          <w:b/>
+          <w:bCs/>
+          <w:color w:val="000000"/>
+          <w:sz w:val="24"/>
+          <w:szCs w:val="24"/>
+        </w:rPr>
+        <w:t>PyMySQL 0.10.1</w:t>
       </w:r>
     </w:p>
     <w:p>
@@ -7526,105 +7337,14 @@
           <w:szCs w:val="24"/>
         </w:rPr>
       </w:pPr>
-      <w:proofErr w:type="spellStart"/>
-      <w:r>
-        <w:rPr>
-          <w:rFonts w:eastAsia="Times New Roman" w:cstheme="minorHAnsi"/>
-          <w:color w:val="000000"/>
-          <w:sz w:val="24"/>
-          <w:szCs w:val="24"/>
-        </w:rPr>
-        <w:t>PyMySQL</w:t>
-      </w:r>
-      <w:proofErr w:type="spellEnd"/>
-      <w:r>
-        <w:rPr>
-          <w:rFonts w:eastAsia="Times New Roman" w:cstheme="minorHAnsi"/>
-          <w:color w:val="000000"/>
-          <w:sz w:val="24"/>
-          <w:szCs w:val="24"/>
-        </w:rPr>
-        <w:t xml:space="preserve"> is a python MySQL client library. It is used to connect SQLAlchemy to the database system. Most of the APIs in </w:t>
-      </w:r>
-      <w:proofErr w:type="spellStart"/>
-      <w:r>
-        <w:rPr>
-          <w:rFonts w:eastAsia="Times New Roman" w:cstheme="minorHAnsi"/>
-          <w:color w:val="000000"/>
-          <w:sz w:val="24"/>
-          <w:szCs w:val="24"/>
-        </w:rPr>
-        <w:t>PyMySQL</w:t>
-      </w:r>
-      <w:proofErr w:type="spellEnd"/>
-      <w:r>
-        <w:rPr>
-          <w:rFonts w:eastAsia="Times New Roman" w:cstheme="minorHAnsi"/>
-          <w:color w:val="000000"/>
-          <w:sz w:val="24"/>
-          <w:szCs w:val="24"/>
-        </w:rPr>
-        <w:t xml:space="preserve"> </w:t>
-      </w:r>
-      <w:proofErr w:type="gramStart"/>
-      <w:r>
-        <w:rPr>
-          <w:rFonts w:eastAsia="Times New Roman" w:cstheme="minorHAnsi"/>
-          <w:color w:val="000000"/>
-          <w:sz w:val="24"/>
-          <w:szCs w:val="24"/>
-        </w:rPr>
-        <w:t>are able to</w:t>
-      </w:r>
-      <w:proofErr w:type="gramEnd"/>
-      <w:r>
-        <w:rPr>
-          <w:rFonts w:eastAsia="Times New Roman" w:cstheme="minorHAnsi"/>
-          <w:color w:val="000000"/>
-          <w:sz w:val="24"/>
-          <w:szCs w:val="24"/>
-        </w:rPr>
-        <w:t xml:space="preserve"> use with </w:t>
-      </w:r>
-      <w:proofErr w:type="spellStart"/>
-      <w:r>
-        <w:rPr>
-          <w:rFonts w:eastAsia="Times New Roman" w:cstheme="minorHAnsi"/>
-          <w:color w:val="000000"/>
-          <w:sz w:val="24"/>
-          <w:szCs w:val="24"/>
-        </w:rPr>
-        <w:t>MySQLclient</w:t>
-      </w:r>
-      <w:proofErr w:type="spellEnd"/>
-      <w:r>
-        <w:rPr>
-          <w:rFonts w:eastAsia="Times New Roman" w:cstheme="minorHAnsi"/>
-          <w:color w:val="000000"/>
-          <w:sz w:val="24"/>
-          <w:szCs w:val="24"/>
-        </w:rPr>
-        <w:t xml:space="preserve"> and </w:t>
-      </w:r>
-      <w:proofErr w:type="spellStart"/>
-      <w:r>
-        <w:rPr>
-          <w:rFonts w:eastAsia="Times New Roman" w:cstheme="minorHAnsi"/>
-          <w:color w:val="000000"/>
-          <w:sz w:val="24"/>
-          <w:szCs w:val="24"/>
-        </w:rPr>
-        <w:t>MySQLdb</w:t>
-      </w:r>
-      <w:proofErr w:type="spellEnd"/>
-      <w:r>
-        <w:rPr>
-          <w:rFonts w:eastAsia="Times New Roman" w:cstheme="minorHAnsi"/>
-          <w:color w:val="000000"/>
-          <w:sz w:val="24"/>
-          <w:szCs w:val="24"/>
-        </w:rPr>
-        <w:t>.</w:t>
+      <w:r>
+        <w:rPr>
+          <w:rFonts w:eastAsia="Times New Roman" w:cstheme="minorHAnsi"/>
+          <w:color w:val="000000"/>
+          <w:sz w:val="24"/>
+          <w:szCs w:val="24"/>
+        </w:rPr>
+        <w:t>PyMySQL is a python MySQL client library. It is used to connect SQLAlchemy to the database system. Most of the APIs in PyMySQL are able to use with MySQLclient and MySQLdb.</w:t>
       </w:r>
     </w:p>
     <w:p>
@@ -7678,27 +7398,7 @@
           <w:szCs w:val="24"/>
         </w:rPr>
         <w:lastRenderedPageBreak/>
-        <w:t xml:space="preserve">SQLAlchemy is an open-source SQL toolkit for python programming. It helps to connect the database and </w:t>
-      </w:r>
-      <w:proofErr w:type="spellStart"/>
-      <w:r>
-        <w:rPr>
-          <w:rFonts w:eastAsia="Times New Roman" w:cstheme="minorHAnsi"/>
-          <w:color w:val="000000"/>
-          <w:sz w:val="24"/>
-          <w:szCs w:val="24"/>
-        </w:rPr>
-        <w:t>PyMySQL</w:t>
-      </w:r>
-      <w:proofErr w:type="spellEnd"/>
-      <w:r>
-        <w:rPr>
-          <w:rFonts w:eastAsia="Times New Roman" w:cstheme="minorHAnsi"/>
-          <w:color w:val="000000"/>
-          <w:sz w:val="24"/>
-          <w:szCs w:val="24"/>
-        </w:rPr>
-        <w:t xml:space="preserve"> and provides a series of enterprise-level persistence patterns.</w:t>
+        <w:t>SQLAlchemy is an open-source SQL toolkit for python programming. It helps to connect the database and PyMySQL and provides a series of enterprise-level persistence patterns.</w:t>
       </w:r>
     </w:p>
     <w:p>
@@ -7738,27 +7438,7 @@
           <w:sz w:val="24"/>
           <w:szCs w:val="24"/>
         </w:rPr>
-        <w:t xml:space="preserve">Flask is a web framework which serves the development and extension during implementation. The flask is based on </w:t>
-      </w:r>
-      <w:proofErr w:type="spellStart"/>
-      <w:r>
-        <w:rPr>
-          <w:rFonts w:eastAsia="Times New Roman" w:cstheme="minorHAnsi"/>
-          <w:color w:val="000000"/>
-          <w:sz w:val="24"/>
-          <w:szCs w:val="24"/>
-        </w:rPr>
-        <w:t>Werkzeug</w:t>
-      </w:r>
-      <w:proofErr w:type="spellEnd"/>
-      <w:r>
-        <w:rPr>
-          <w:rFonts w:eastAsia="Times New Roman" w:cstheme="minorHAnsi"/>
-          <w:color w:val="000000"/>
-          <w:sz w:val="24"/>
-          <w:szCs w:val="24"/>
-        </w:rPr>
-        <w:t xml:space="preserve"> and Jinja.</w:t>
+        <w:t>Flask is a web framework which serves the development and extension during implementation. The flask is based on Werkzeug and Jinja.</w:t>
       </w:r>
     </w:p>
     <w:p>
@@ -7798,27 +7478,7 @@
           <w:sz w:val="24"/>
           <w:szCs w:val="24"/>
         </w:rPr>
-        <w:t xml:space="preserve">Flask-WTF is a feature to provide integration with </w:t>
-      </w:r>
-      <w:proofErr w:type="spellStart"/>
-      <w:r>
-        <w:rPr>
-          <w:rFonts w:eastAsia="Times New Roman" w:cstheme="minorHAnsi"/>
-          <w:color w:val="000000"/>
-          <w:sz w:val="24"/>
-          <w:szCs w:val="24"/>
-        </w:rPr>
-        <w:t>WTForms</w:t>
-      </w:r>
-      <w:proofErr w:type="spellEnd"/>
-      <w:r>
-        <w:rPr>
-          <w:rFonts w:eastAsia="Times New Roman" w:cstheme="minorHAnsi"/>
-          <w:color w:val="000000"/>
-          <w:sz w:val="24"/>
-          <w:szCs w:val="24"/>
-        </w:rPr>
-        <w:t>. It is safely secured and allowed file upload works with Flask upload.</w:t>
+        <w:t>Flask-WTF is a feature to provide integration with WTForms. It is safely secured and allowed file upload works with Flask upload.</w:t>
       </w:r>
     </w:p>
     <w:p>
@@ -7870,29 +7530,16 @@
           <w:szCs w:val="24"/>
         </w:rPr>
       </w:pPr>
-      <w:proofErr w:type="spellStart"/>
-      <w:r>
-        <w:rPr>
-          <w:rFonts w:eastAsia="Times New Roman" w:cstheme="minorHAnsi"/>
-          <w:b/>
-          <w:bCs/>
-          <w:color w:val="000000"/>
-          <w:sz w:val="24"/>
-          <w:szCs w:val="24"/>
-        </w:rPr>
-        <w:t>Werkzeug</w:t>
-      </w:r>
-      <w:proofErr w:type="spellEnd"/>
-      <w:r>
-        <w:rPr>
-          <w:rFonts w:eastAsia="Times New Roman" w:cstheme="minorHAnsi"/>
-          <w:b/>
-          <w:bCs/>
-          <w:color w:val="000000"/>
-          <w:sz w:val="24"/>
-          <w:szCs w:val="24"/>
-        </w:rPr>
-        <w:t xml:space="preserve"> 1.0.1</w:t>
+      <w:r>
+        <w:rPr>
+          <w:rFonts w:eastAsia="Times New Roman" w:cstheme="minorHAnsi"/>
+          <w:b/>
+          <w:bCs/>
+          <w:color w:val="000000"/>
+          <w:sz w:val="24"/>
+          <w:szCs w:val="24"/>
+        </w:rPr>
+        <w:t>Werkzeug 1.0.1</w:t>
       </w:r>
     </w:p>
     <w:p>
@@ -7904,25 +7551,14 @@
           <w:szCs w:val="24"/>
         </w:rPr>
       </w:pPr>
-      <w:proofErr w:type="spellStart"/>
-      <w:r>
-        <w:rPr>
-          <w:rFonts w:eastAsia="Times New Roman" w:cstheme="minorHAnsi"/>
-          <w:color w:val="000000"/>
-          <w:sz w:val="24"/>
-          <w:szCs w:val="24"/>
-        </w:rPr>
-        <w:t>Werkzeug</w:t>
-      </w:r>
-      <w:proofErr w:type="spellEnd"/>
-      <w:r>
-        <w:rPr>
-          <w:rFonts w:eastAsia="Times New Roman" w:cstheme="minorHAnsi"/>
-          <w:color w:val="000000"/>
-          <w:sz w:val="24"/>
-          <w:szCs w:val="24"/>
-        </w:rPr>
-        <w:t xml:space="preserve"> is a comprehensive WSGI web application library for python programming.</w:t>
+      <w:r>
+        <w:rPr>
+          <w:rFonts w:eastAsia="Times New Roman" w:cstheme="minorHAnsi"/>
+          <w:color w:val="000000"/>
+          <w:sz w:val="24"/>
+          <w:szCs w:val="24"/>
+        </w:rPr>
+        <w:t>Werkzeug is a comprehensive WSGI web application library for python programming.</w:t>
       </w:r>
     </w:p>
     <w:p>
@@ -7962,27 +7598,7 @@
           <w:sz w:val="24"/>
           <w:szCs w:val="24"/>
         </w:rPr>
-        <w:t xml:space="preserve">Jinja2 is a template engine for python programming. It is a text-based template so that it can be used to produce different </w:t>
-      </w:r>
-      <w:proofErr w:type="spellStart"/>
-      <w:r>
-        <w:rPr>
-          <w:rFonts w:eastAsia="Times New Roman" w:cstheme="minorHAnsi"/>
-          <w:color w:val="000000"/>
-          <w:sz w:val="24"/>
-          <w:szCs w:val="24"/>
-        </w:rPr>
-        <w:t>markup</w:t>
-      </w:r>
-      <w:proofErr w:type="spellEnd"/>
-      <w:r>
-        <w:rPr>
-          <w:rFonts w:eastAsia="Times New Roman" w:cstheme="minorHAnsi"/>
-          <w:color w:val="000000"/>
-          <w:sz w:val="24"/>
-          <w:szCs w:val="24"/>
-        </w:rPr>
-        <w:t xml:space="preserve"> or python source code.</w:t>
+        <w:t>Jinja2 is a template engine for python programming. It is a text-based template so that it can be used to produce different markup or python source code.</w:t>
       </w:r>
     </w:p>
     <w:p>
@@ -8034,29 +7650,16 @@
           <w:szCs w:val="24"/>
         </w:rPr>
       </w:pPr>
-      <w:proofErr w:type="spellStart"/>
-      <w:r>
-        <w:rPr>
-          <w:rFonts w:eastAsia="Times New Roman" w:cstheme="minorHAnsi"/>
-          <w:b/>
-          <w:bCs/>
-          <w:color w:val="000000"/>
-          <w:sz w:val="24"/>
-          <w:szCs w:val="24"/>
-        </w:rPr>
-        <w:t>MarkupSafe</w:t>
-      </w:r>
-      <w:proofErr w:type="spellEnd"/>
-      <w:r>
-        <w:rPr>
-          <w:rFonts w:eastAsia="Times New Roman" w:cstheme="minorHAnsi"/>
-          <w:b/>
-          <w:bCs/>
-          <w:color w:val="000000"/>
-          <w:sz w:val="24"/>
-          <w:szCs w:val="24"/>
-        </w:rPr>
-        <w:t xml:space="preserve"> 1.1.1</w:t>
+      <w:r>
+        <w:rPr>
+          <w:rFonts w:eastAsia="Times New Roman" w:cstheme="minorHAnsi"/>
+          <w:b/>
+          <w:bCs/>
+          <w:color w:val="000000"/>
+          <w:sz w:val="24"/>
+          <w:szCs w:val="24"/>
+        </w:rPr>
+        <w:t>MarkupSafe 1.1.1</w:t>
       </w:r>
     </w:p>
     <w:p>
@@ -8068,7 +7671,6 @@
           <w:szCs w:val="24"/>
         </w:rPr>
       </w:pPr>
-      <w:proofErr w:type="spellStart"/>
       <w:r>
         <w:rPr>
           <w:rFonts w:eastAsia="Times New Roman" w:cstheme="minorHAnsi"/>
@@ -8077,17 +7679,7 @@
           <w:szCs w:val="24"/>
         </w:rPr>
         <w:lastRenderedPageBreak/>
-        <w:t>MarkupSafe</w:t>
-      </w:r>
-      <w:proofErr w:type="spellEnd"/>
-      <w:r>
-        <w:rPr>
-          <w:rFonts w:eastAsia="Times New Roman" w:cstheme="minorHAnsi"/>
-          <w:color w:val="000000"/>
-          <w:sz w:val="24"/>
-          <w:szCs w:val="24"/>
-        </w:rPr>
-        <w:t xml:space="preserve"> can be used in HTML and XML to transfer those characters with special meanings into real meaningful characters. It helps to display the inputs by those untrusted users.</w:t>
+        <w:t>MarkupSafe can be used in HTML and XML to transfer those characters with special meanings into real meaningful characters. It helps to display the inputs by those untrusted users.</w:t>
       </w:r>
     </w:p>
     <w:p>
@@ -8099,29 +7691,16 @@
           <w:szCs w:val="24"/>
         </w:rPr>
       </w:pPr>
-      <w:proofErr w:type="spellStart"/>
-      <w:r>
-        <w:rPr>
-          <w:rFonts w:eastAsia="Times New Roman" w:cstheme="minorHAnsi"/>
-          <w:b/>
-          <w:bCs/>
-          <w:color w:val="000000"/>
-          <w:sz w:val="24"/>
-          <w:szCs w:val="24"/>
-        </w:rPr>
-        <w:t>WTForms</w:t>
-      </w:r>
-      <w:proofErr w:type="spellEnd"/>
-      <w:r>
-        <w:rPr>
-          <w:rFonts w:eastAsia="Times New Roman" w:cstheme="minorHAnsi"/>
-          <w:b/>
-          <w:bCs/>
-          <w:color w:val="000000"/>
-          <w:sz w:val="24"/>
-          <w:szCs w:val="24"/>
-        </w:rPr>
-        <w:t xml:space="preserve"> 2.3.3</w:t>
+      <w:r>
+        <w:rPr>
+          <w:rFonts w:eastAsia="Times New Roman" w:cstheme="minorHAnsi"/>
+          <w:b/>
+          <w:bCs/>
+          <w:color w:val="000000"/>
+          <w:sz w:val="24"/>
+          <w:szCs w:val="24"/>
+        </w:rPr>
+        <w:t>WTForms 2.3.3</w:t>
       </w:r>
     </w:p>
     <w:p>
@@ -8133,25 +7712,14 @@
           <w:szCs w:val="24"/>
         </w:rPr>
       </w:pPr>
-      <w:proofErr w:type="spellStart"/>
-      <w:r>
-        <w:rPr>
-          <w:rFonts w:eastAsia="Times New Roman" w:cstheme="minorHAnsi"/>
-          <w:color w:val="000000"/>
-          <w:sz w:val="24"/>
-          <w:szCs w:val="24"/>
-        </w:rPr>
-        <w:t>WTForms</w:t>
-      </w:r>
-      <w:proofErr w:type="spellEnd"/>
-      <w:r>
-        <w:rPr>
-          <w:rFonts w:eastAsia="Times New Roman" w:cstheme="minorHAnsi"/>
-          <w:color w:val="000000"/>
-          <w:sz w:val="24"/>
-          <w:szCs w:val="24"/>
-        </w:rPr>
-        <w:t xml:space="preserve"> is a flexible forms validation and rendering library for python web development. It can help to create web forms and use the information in the forms easily with a python model.</w:t>
+      <w:r>
+        <w:rPr>
+          <w:rFonts w:eastAsia="Times New Roman" w:cstheme="minorHAnsi"/>
+          <w:color w:val="000000"/>
+          <w:sz w:val="24"/>
+          <w:szCs w:val="24"/>
+        </w:rPr>
+        <w:t>WTForms is a flexible forms validation and rendering library for python web development. It can help to create web forms and use the information in the forms easily with a python model.</w:t>
       </w:r>
     </w:p>
     <w:p>
@@ -8163,29 +7731,16 @@
           <w:szCs w:val="24"/>
         </w:rPr>
       </w:pPr>
-      <w:proofErr w:type="spellStart"/>
-      <w:r>
-        <w:rPr>
-          <w:rFonts w:eastAsia="Times New Roman" w:cstheme="minorHAnsi"/>
-          <w:b/>
-          <w:bCs/>
-          <w:color w:val="000000"/>
-          <w:sz w:val="24"/>
-          <w:szCs w:val="24"/>
-        </w:rPr>
-        <w:t>Itsdangerous</w:t>
-      </w:r>
-      <w:proofErr w:type="spellEnd"/>
-      <w:r>
-        <w:rPr>
-          <w:rFonts w:eastAsia="Times New Roman" w:cstheme="minorHAnsi"/>
-          <w:b/>
-          <w:bCs/>
-          <w:color w:val="000000"/>
-          <w:sz w:val="24"/>
-          <w:szCs w:val="24"/>
-        </w:rPr>
-        <w:t xml:space="preserve"> 1.1.0</w:t>
+      <w:r>
+        <w:rPr>
+          <w:rFonts w:eastAsia="Times New Roman" w:cstheme="minorHAnsi"/>
+          <w:b/>
+          <w:bCs/>
+          <w:color w:val="000000"/>
+          <w:sz w:val="24"/>
+          <w:szCs w:val="24"/>
+        </w:rPr>
+        <w:t>Itsdangerous 1.1.0</w:t>
       </w:r>
     </w:p>
     <w:p>
@@ -8197,25 +7752,14 @@
           <w:szCs w:val="24"/>
         </w:rPr>
       </w:pPr>
-      <w:proofErr w:type="spellStart"/>
-      <w:r>
-        <w:rPr>
-          <w:rFonts w:eastAsia="Times New Roman" w:cstheme="minorHAnsi"/>
-          <w:color w:val="000000"/>
-          <w:sz w:val="24"/>
-          <w:szCs w:val="24"/>
-        </w:rPr>
-        <w:t>Itsdangerous</w:t>
-      </w:r>
-      <w:proofErr w:type="spellEnd"/>
-      <w:r>
-        <w:rPr>
-          <w:rFonts w:eastAsia="Times New Roman" w:cstheme="minorHAnsi"/>
-          <w:color w:val="000000"/>
-          <w:sz w:val="24"/>
-          <w:szCs w:val="24"/>
-        </w:rPr>
-        <w:t xml:space="preserve"> is used to help send the data safely in an untrusted environment. The basic idea is to cypher the data you want to send and only the true receiver can decipher and read your data. The other people who are not the matched receiver or do not have the secret key cannot read or modify the data.</w:t>
+      <w:r>
+        <w:rPr>
+          <w:rFonts w:eastAsia="Times New Roman" w:cstheme="minorHAnsi"/>
+          <w:color w:val="000000"/>
+          <w:sz w:val="24"/>
+          <w:szCs w:val="24"/>
+        </w:rPr>
+        <w:t>Itsdangerous is used to help send the data safely in an untrusted environment. The basic idea is to cypher the data you want to send and only the true receiver can decipher and read your data. The other people who are not the matched receiver or do not have the secret key cannot read or modify the data.</w:t>
       </w:r>
     </w:p>
     <w:p>
@@ -8347,27 +7891,8 @@
           <w:sz w:val="24"/>
           <w:szCs w:val="24"/>
         </w:rPr>
-        <w:t xml:space="preserve">The </w:t>
-      </w:r>
-      <w:proofErr w:type="spellStart"/>
-      <w:r>
-        <w:rPr>
-          <w:rFonts w:eastAsia="Times New Roman" w:cstheme="minorHAnsi"/>
-          <w:sz w:val="24"/>
-          <w:szCs w:val="24"/>
-        </w:rPr>
-        <w:t>ip</w:t>
-      </w:r>
-      <w:proofErr w:type="spellEnd"/>
-      <w:r>
-        <w:rPr>
-          <w:rFonts w:eastAsia="Times New Roman" w:cstheme="minorHAnsi"/>
-          <w:sz w:val="24"/>
-          <w:szCs w:val="24"/>
-        </w:rPr>
-        <w:t xml:space="preserve"> address of google cloud is 34.87.235.63. Download the code from </w:t>
-      </w:r>
-      <w:proofErr w:type="spellStart"/>
+        <w:t xml:space="preserve">The ip address of google cloud is 34.87.235.63. Download the code from </w:t>
+      </w:r>
       <w:r>
         <w:rPr>
           <w:rFonts w:eastAsia="Times New Roman" w:cstheme="minorHAnsi"/>
@@ -8398,16 +7923,7 @@
           <w:sz w:val="24"/>
           <w:szCs w:val="24"/>
         </w:rPr>
-        <w:t>ub</w:t>
-      </w:r>
-      <w:proofErr w:type="spellEnd"/>
-      <w:r>
-        <w:rPr>
-          <w:rFonts w:eastAsia="Times New Roman" w:cstheme="minorHAnsi"/>
-          <w:sz w:val="24"/>
-          <w:szCs w:val="24"/>
-        </w:rPr>
-        <w:t>, it will connect to the google cloud database by default.</w:t>
+        <w:t>ub, it will connect to the google cloud database by default.</w:t>
       </w:r>
     </w:p>
     <w:p>
@@ -8459,25 +7975,7 @@
           <w:sz w:val="24"/>
           <w:szCs w:val="24"/>
         </w:rPr>
-        <w:t xml:space="preserve">The </w:t>
-      </w:r>
-      <w:proofErr w:type="spellStart"/>
-      <w:r>
-        <w:rPr>
-          <w:rFonts w:eastAsia="Times New Roman" w:cstheme="minorHAnsi"/>
-          <w:sz w:val="24"/>
-          <w:szCs w:val="24"/>
-        </w:rPr>
-        <w:t>ip</w:t>
-      </w:r>
-      <w:proofErr w:type="spellEnd"/>
-      <w:r>
-        <w:rPr>
-          <w:rFonts w:eastAsia="Times New Roman" w:cstheme="minorHAnsi"/>
-          <w:sz w:val="24"/>
-          <w:szCs w:val="24"/>
-        </w:rPr>
-        <w:t xml:space="preserve"> address of AWS EC2 is 18.220.148.52. Since AWS EC2 </w:t>
+        <w:t xml:space="preserve">The ip address of AWS EC2 is 18.220.148.52. Since AWS EC2 </w:t>
       </w:r>
       <w:r>
         <w:rPr>
@@ -9094,25 +8592,7 @@
           <w:sz w:val="24"/>
           <w:szCs w:val="24"/>
         </w:rPr>
-        <w:t xml:space="preserve">Download the code from </w:t>
-      </w:r>
-      <w:proofErr w:type="spellStart"/>
-      <w:r>
-        <w:rPr>
-          <w:rFonts w:eastAsia="Times New Roman" w:cstheme="minorHAnsi"/>
-          <w:sz w:val="24"/>
-          <w:szCs w:val="24"/>
-        </w:rPr>
-        <w:t>github</w:t>
-      </w:r>
-      <w:proofErr w:type="spellEnd"/>
-      <w:r>
-        <w:rPr>
-          <w:rFonts w:eastAsia="Times New Roman" w:cstheme="minorHAnsi"/>
-          <w:sz w:val="24"/>
-          <w:szCs w:val="24"/>
-        </w:rPr>
-        <w:t>, click https://github.com/unsw-cse-capstone-project/capstone-project-comp9900-h18a-chongchongchong.git</w:t>
+        <w:t>Download the code from github, click https://github.com/unsw-cse-capstone-project/capstone-project-comp9900-h18a-chongchongchong.git</w:t>
       </w:r>
     </w:p>
     <w:p>
@@ -9188,47 +8668,7 @@
           <w:sz w:val="24"/>
           <w:szCs w:val="24"/>
         </w:rPr>
-        <w:t xml:space="preserve">Click the link to jump to the </w:t>
-      </w:r>
-      <w:proofErr w:type="spellStart"/>
-      <w:r>
-        <w:rPr>
-          <w:rFonts w:eastAsia="Times New Roman" w:cstheme="minorHAnsi"/>
-          <w:color w:val="000000"/>
-          <w:sz w:val="24"/>
-          <w:szCs w:val="24"/>
-        </w:rPr>
-        <w:t>github</w:t>
-      </w:r>
-      <w:proofErr w:type="spellEnd"/>
-      <w:r>
-        <w:rPr>
-          <w:rFonts w:eastAsia="Times New Roman" w:cstheme="minorHAnsi"/>
-          <w:color w:val="000000"/>
-          <w:sz w:val="24"/>
-          <w:szCs w:val="24"/>
-        </w:rPr>
-        <w:t xml:space="preserve"> page of </w:t>
-      </w:r>
-      <w:proofErr w:type="spellStart"/>
-      <w:r>
-        <w:rPr>
-          <w:rFonts w:eastAsia="Times New Roman" w:cstheme="minorHAnsi"/>
-          <w:color w:val="000000"/>
-          <w:sz w:val="24"/>
-          <w:szCs w:val="24"/>
-        </w:rPr>
-        <w:t>chongchongchong</w:t>
-      </w:r>
-      <w:proofErr w:type="spellEnd"/>
-      <w:r>
-        <w:rPr>
-          <w:rFonts w:eastAsia="Times New Roman" w:cstheme="minorHAnsi"/>
-          <w:color w:val="000000"/>
-          <w:sz w:val="24"/>
-          <w:szCs w:val="24"/>
-        </w:rPr>
-        <w:t>. The page is shown in the figure above. Click the green code button and select download zip.</w:t>
+        <w:t>Click the link to jump to the github page of chongchongchong. The page is shown in the figure above. Click the green code button and select download zip.</w:t>
       </w:r>
     </w:p>
     <w:p>
@@ -9986,27 +9426,7 @@
           <w:sz w:val="24"/>
           <w:szCs w:val="24"/>
         </w:rPr>
-        <w:t xml:space="preserve">Here is the default Firefox browser of </w:t>
-      </w:r>
-      <w:proofErr w:type="spellStart"/>
-      <w:r>
-        <w:rPr>
-          <w:rFonts w:eastAsia="Times New Roman" w:cstheme="minorHAnsi"/>
-          <w:color w:val="000000"/>
-          <w:sz w:val="24"/>
-          <w:szCs w:val="24"/>
-        </w:rPr>
-        <w:t>cse</w:t>
-      </w:r>
-      <w:proofErr w:type="spellEnd"/>
-      <w:r>
-        <w:rPr>
-          <w:rFonts w:eastAsia="Times New Roman" w:cstheme="minorHAnsi"/>
-          <w:color w:val="000000"/>
-          <w:sz w:val="24"/>
-          <w:szCs w:val="24"/>
-        </w:rPr>
-        <w:t xml:space="preserve"> as an example</w:t>
+        <w:t>Here is the default Firefox browser of cse as an example</w:t>
       </w:r>
       <w:r>
         <w:rPr>
@@ -10185,53 +9605,16 @@
           <w:szCs w:val="24"/>
         </w:rPr>
       </w:pPr>
-      <w:proofErr w:type="spellStart"/>
-      <w:r>
-        <w:rPr>
-          <w:rFonts w:eastAsia="Times New Roman" w:cstheme="minorHAnsi"/>
-          <w:b/>
-          <w:bCs/>
-          <w:color w:val="000000"/>
-          <w:sz w:val="24"/>
-          <w:szCs w:val="24"/>
-        </w:rPr>
-        <w:t>OSError</w:t>
-      </w:r>
-      <w:proofErr w:type="spellEnd"/>
-      <w:r>
-        <w:rPr>
-          <w:rFonts w:eastAsia="Times New Roman" w:cstheme="minorHAnsi"/>
-          <w:b/>
-          <w:bCs/>
-          <w:color w:val="000000"/>
-          <w:sz w:val="24"/>
-          <w:szCs w:val="24"/>
-        </w:rPr>
-        <w:t>: [</w:t>
-      </w:r>
-      <w:proofErr w:type="spellStart"/>
-      <w:r>
-        <w:rPr>
-          <w:rFonts w:eastAsia="Times New Roman" w:cstheme="minorHAnsi"/>
-          <w:b/>
-          <w:bCs/>
-          <w:color w:val="000000"/>
-          <w:sz w:val="24"/>
-          <w:szCs w:val="24"/>
-        </w:rPr>
-        <w:t>Errno</w:t>
-      </w:r>
-      <w:proofErr w:type="spellEnd"/>
-      <w:r>
-        <w:rPr>
-          <w:rFonts w:eastAsia="Times New Roman" w:cstheme="minorHAnsi"/>
-          <w:b/>
-          <w:bCs/>
-          <w:color w:val="000000"/>
-          <w:sz w:val="24"/>
-          <w:szCs w:val="24"/>
-        </w:rPr>
-        <w:t xml:space="preserve"> 98] Address already in use</w:t>
+      <w:r>
+        <w:rPr>
+          <w:rFonts w:eastAsia="Times New Roman" w:cstheme="minorHAnsi"/>
+          <w:b/>
+          <w:bCs/>
+          <w:color w:val="000000"/>
+          <w:sz w:val="24"/>
+          <w:szCs w:val="24"/>
+        </w:rPr>
+        <w:t>OSError: [Errno 98] Address already in use</w:t>
       </w:r>
     </w:p>
     <w:p>
@@ -10339,27 +9722,7 @@
           <w:sz w:val="24"/>
           <w:szCs w:val="24"/>
         </w:rPr>
-        <w:t xml:space="preserve">First use </w:t>
-      </w:r>
-      <w:proofErr w:type="spellStart"/>
-      <w:r>
-        <w:rPr>
-          <w:rFonts w:eastAsia="Times New Roman" w:cstheme="minorHAnsi"/>
-          <w:color w:val="000000"/>
-          <w:sz w:val="24"/>
-          <w:szCs w:val="24"/>
-        </w:rPr>
-        <w:t>lsof</w:t>
-      </w:r>
-      <w:proofErr w:type="spellEnd"/>
-      <w:r>
-        <w:rPr>
-          <w:rFonts w:eastAsia="Times New Roman" w:cstheme="minorHAnsi"/>
-          <w:color w:val="000000"/>
-          <w:sz w:val="24"/>
-          <w:szCs w:val="24"/>
-        </w:rPr>
-        <w:t xml:space="preserve"> -i:5000 on the command line to view the usage of port 5000. If port 5000 is occupied, you can see its process information. As shown below</w:t>
+        <w:t>First use lsof -i:5000 on the command line to view the usage of port 5000. If port 5000 is occupied, you can see its process information. As shown below</w:t>
       </w:r>
       <w:r>
         <w:rPr>
@@ -10456,31 +9819,7 @@
           <w:sz w:val="24"/>
           <w:szCs w:val="24"/>
         </w:rPr>
-        <w:t xml:space="preserve">Warning </w:t>
-      </w:r>
-      <w:proofErr w:type="spellStart"/>
-      <w:r>
-        <w:rPr>
-          <w:rFonts w:eastAsia="Times New Roman" w:cstheme="minorHAnsi"/>
-          <w:b/>
-          <w:bCs/>
-          <w:color w:val="000000"/>
-          <w:sz w:val="24"/>
-          <w:szCs w:val="24"/>
-        </w:rPr>
-        <w:t>Warning</w:t>
-      </w:r>
-      <w:proofErr w:type="spellEnd"/>
-      <w:r>
-        <w:rPr>
-          <w:rFonts w:eastAsia="Times New Roman" w:cstheme="minorHAnsi"/>
-          <w:b/>
-          <w:bCs/>
-          <w:color w:val="000000"/>
-          <w:sz w:val="24"/>
-          <w:szCs w:val="24"/>
-        </w:rPr>
-        <w:t xml:space="preserve"> Warning</w:t>
+        <w:t>Warning Warning Warning</w:t>
       </w:r>
       <w:r>
         <w:rPr>
@@ -10608,38 +9947,7 @@
           <w:sz w:val="24"/>
           <w:szCs w:val="24"/>
         </w:rPr>
-        <w:t xml:space="preserve">In the fifth line of the program, in the parentheses of </w:t>
-      </w:r>
-      <w:proofErr w:type="spellStart"/>
-      <w:proofErr w:type="gramStart"/>
-      <w:r>
-        <w:rPr>
-          <w:rFonts w:eastAsia="Times New Roman" w:cstheme="minorHAnsi"/>
-          <w:color w:val="000000"/>
-          <w:sz w:val="24"/>
-          <w:szCs w:val="24"/>
-        </w:rPr>
-        <w:t>app.run</w:t>
-      </w:r>
-      <w:proofErr w:type="spellEnd"/>
-      <w:r>
-        <w:rPr>
-          <w:rFonts w:eastAsia="Times New Roman" w:cstheme="minorHAnsi"/>
-          <w:color w:val="000000"/>
-          <w:sz w:val="24"/>
-          <w:szCs w:val="24"/>
-        </w:rPr>
-        <w:t>(</w:t>
-      </w:r>
-      <w:proofErr w:type="gramEnd"/>
-      <w:r>
-        <w:rPr>
-          <w:rFonts w:eastAsia="Times New Roman" w:cstheme="minorHAnsi"/>
-          <w:color w:val="000000"/>
-          <w:sz w:val="24"/>
-          <w:szCs w:val="24"/>
-        </w:rPr>
-        <w:t>), add the port parameter.</w:t>
+        <w:t>In the fifth line of the program, in the parentheses of app.run(), add the port parameter.</w:t>
       </w:r>
       <w:r>
         <w:rPr>
@@ -10952,23 +10260,7 @@
           <w:sz w:val="24"/>
           <w:szCs w:val="24"/>
         </w:rPr>
-        <w:t xml:space="preserve">Flask </w:t>
-      </w:r>
-      <w:proofErr w:type="spellStart"/>
-      <w:r>
-        <w:rPr>
-          <w:sz w:val="24"/>
-          <w:szCs w:val="24"/>
-        </w:rPr>
-        <w:t>PyPi</w:t>
-      </w:r>
-      <w:proofErr w:type="spellEnd"/>
-      <w:r>
-        <w:rPr>
-          <w:sz w:val="24"/>
-          <w:szCs w:val="24"/>
-        </w:rPr>
-        <w:t xml:space="preserve"> 2020, Python Package Index, accessed </w:t>
+        <w:t xml:space="preserve">Flask PyPi 2020, Python Package Index, accessed </w:t>
       </w:r>
       <w:r>
         <w:rPr>
@@ -11011,21 +10303,8 @@
       </w:hyperlink>
     </w:p>
     <w:p>
-      <w:proofErr w:type="spellStart"/>
-      <w:r>
-        <w:t>Werkzeug</w:t>
-      </w:r>
-      <w:proofErr w:type="spellEnd"/>
-      <w:r>
-        <w:t xml:space="preserve"> </w:t>
-      </w:r>
-      <w:proofErr w:type="spellStart"/>
-      <w:r>
-        <w:t>PyPi</w:t>
-      </w:r>
-      <w:proofErr w:type="spellEnd"/>
-      <w:r>
-        <w:t xml:space="preserve"> 2020, Python Package Index, accessed 29 Oct 2020,</w:t>
+      <w:r>
+        <w:t>Werkzeug PyPi 2020, Python Package Index, accessed 29 Oct 2020,</w:t>
       </w:r>
     </w:p>
     <w:p>
@@ -11049,21 +10328,7 @@
     </w:p>
     <w:p>
       <w:r>
-        <w:t xml:space="preserve">How </w:t>
-      </w:r>
-      <w:proofErr w:type="gramStart"/>
-      <w:r>
-        <w:t>To</w:t>
-      </w:r>
-      <w:proofErr w:type="gramEnd"/>
-      <w:r>
-        <w:t xml:space="preserve"> Install MySQL on Ubuntu 18.04 Mark Drake 2020, Digital Ocean, accessed </w:t>
-      </w:r>
-      <w:r>
-        <w:t>16</w:t>
-      </w:r>
-      <w:r>
-        <w:t xml:space="preserve"> </w:t>
+        <w:t xml:space="preserve">How To Install MySQL on Ubuntu 18.04 Mark Drake 2020, Digital Ocean, accessed 16 </w:t>
       </w:r>
       <w:r>
         <w:rPr>
@@ -11087,15 +10352,7 @@
     </w:p>
     <w:p>
       <w:r>
-        <w:t xml:space="preserve">Use MySQL Relational Databases on Debian 6 (Squeeze), </w:t>
-      </w:r>
-      <w:proofErr w:type="spellStart"/>
-      <w:r>
-        <w:t>Linode</w:t>
-      </w:r>
-      <w:proofErr w:type="spellEnd"/>
-      <w:r>
-        <w:t>, accessed 24 Oct 2020,</w:t>
+        <w:t>Use MySQL Relational Databases on Debian 6 (Squeeze), Linode, accessed 24 Oct 2020,</w:t>
       </w:r>
     </w:p>
     <w:p>
@@ -11116,31 +10373,7 @@
         <w:t>Flask</w:t>
       </w:r>
       <w:r>
-        <w:t xml:space="preserve">: </w:t>
-      </w:r>
-      <w:proofErr w:type="spellStart"/>
-      <w:r>
-        <w:t>OSError</w:t>
-      </w:r>
-      <w:proofErr w:type="spellEnd"/>
-      <w:r>
-        <w:t>: [</w:t>
-      </w:r>
-      <w:proofErr w:type="spellStart"/>
-      <w:r>
-        <w:t>Errno</w:t>
-      </w:r>
-      <w:proofErr w:type="spellEnd"/>
-      <w:r>
-        <w:t xml:space="preserve"> 98] Address already in use, </w:t>
-      </w:r>
-      <w:proofErr w:type="spellStart"/>
-      <w:r>
-        <w:t>stackooverflow</w:t>
-      </w:r>
-      <w:proofErr w:type="spellEnd"/>
-      <w:r>
-        <w:t>, accessed 12 Nov 2020,</w:t>
+        <w:t>: OSError: [Errno 98] Address already in use, stackooverflow, accessed 12 Nov 2020,</w:t>
       </w:r>
     </w:p>
     <w:p>
@@ -11154,21 +10387,8 @@
       </w:hyperlink>
     </w:p>
     <w:p>
-      <w:proofErr w:type="spellStart"/>
-      <w:r>
-        <w:t>SQLAlchemy</w:t>
-      </w:r>
-      <w:proofErr w:type="spellEnd"/>
-      <w:r>
-        <w:t xml:space="preserve"> 1.4 Documentation, </w:t>
-      </w:r>
-      <w:proofErr w:type="spellStart"/>
-      <w:r>
-        <w:t>SQLAlchemy</w:t>
-      </w:r>
-      <w:proofErr w:type="spellEnd"/>
-      <w:r>
-        <w:t>, accessed 12 Oct 2020,</w:t>
+      <w:r>
+        <w:t>SQLAlchemy 1.4 Documentation, SQLAlchemy, accessed 12 Oct 2020,</w:t>
       </w:r>
     </w:p>
     <w:p>
@@ -11204,23 +10424,7 @@
     </w:p>
     <w:p>
       <w:r>
-        <w:t xml:space="preserve">Google cloud </w:t>
-      </w:r>
-      <w:proofErr w:type="spellStart"/>
-      <w:r>
-        <w:t>sql</w:t>
-      </w:r>
-      <w:proofErr w:type="spellEnd"/>
-      <w:r>
-        <w:t xml:space="preserve"> authorize all Ips, </w:t>
-      </w:r>
-      <w:proofErr w:type="spellStart"/>
-      <w:r>
-        <w:t>stackoverflow</w:t>
-      </w:r>
-      <w:proofErr w:type="spellEnd"/>
-      <w:r>
-        <w:t>, accessed 14 Nov,</w:t>
+        <w:t>Google cloud sql authorize all Ips, stackoverflow, accessed 14 Nov,</w:t>
       </w:r>
     </w:p>
     <w:p>
@@ -11242,7 +10446,6 @@
     <w:p>
       <w:pPr>
         <w:rPr>
-          <w:rFonts w:hint="eastAsia"/>
           <w:lang w:val="en-US"/>
         </w:rPr>
       </w:pPr>
@@ -11250,7 +10453,6 @@
     <w:p>
       <w:pPr>
         <w:rPr>
-          <w:rFonts w:hint="eastAsia"/>
           <w:sz w:val="24"/>
           <w:szCs w:val="24"/>
         </w:rPr>
@@ -12684,12 +11886,6 @@
 </file>
 
 <file path=customXml/item1.xml><?xml version="1.0" encoding="utf-8"?>
-<p:properties xmlns:p="http://schemas.microsoft.com/office/2006/metadata/properties" xmlns:xsi="http://www.w3.org/2001/XMLSchema-instance" xmlns:pc="http://schemas.microsoft.com/office/infopath/2007/PartnerControls">
-  <documentManagement/>
-</p:properties>
-</file>
-
-<file path=customXml/item2.xml><?xml version="1.0" encoding="utf-8"?>
 <ct:contentTypeSchema xmlns:ct="http://schemas.microsoft.com/office/2006/metadata/contentType" xmlns:ma="http://schemas.microsoft.com/office/2006/metadata/properties/metaAttributes" ct:_="" ma:_="" ma:contentTypeName="Document" ma:contentTypeID="0x0101008709EE0A0D9E2846BF57474ED9D9B3CF" ma:contentTypeVersion="4" ma:contentTypeDescription="Create a new document." ma:contentTypeScope="" ma:versionID="b852ca6957a975ab0d4e78e5f59e2bbd">
   <xsd:schema xmlns:xsd="http://www.w3.org/2001/XMLSchema" xmlns:xs="http://www.w3.org/2001/XMLSchema" xmlns:p="http://schemas.microsoft.com/office/2006/metadata/properties" xmlns:ns3="6217cf8c-4d61-47d8-af15-a349bcb16d17" targetNamespace="http://schemas.microsoft.com/office/2006/metadata/properties" ma:root="true" ma:fieldsID="e83313c611b8853ef4f25c98b4b9e9ed" ns3:_="">
     <xsd:import namespace="6217cf8c-4d61-47d8-af15-a349bcb16d17"/>
@@ -12835,11 +12031,7 @@
 </ct:contentTypeSchema>
 </file>
 
-<file path=customXml/item3.xml><?xml version="1.0" encoding="utf-8"?>
-<b:Sources xmlns:b="http://schemas.openxmlformats.org/officeDocument/2006/bibliography" xmlns="http://schemas.openxmlformats.org/officeDocument/2006/bibliography" SelectedStyle="\APASixthEditionOfficeOnline.xsl" StyleName="APA" Version="6"/>
-</file>
-
-<file path=customXml/item4.xml><?xml version="1.0" encoding="utf-8"?>
+<file path=customXml/item2.xml><?xml version="1.0" encoding="utf-8"?>
 <?mso-contentType ?>
 <FormTemplates xmlns="http://schemas.microsoft.com/sharepoint/v3/contenttype/forms">
   <Display>DocumentLibraryForm</Display>
@@ -12848,16 +12040,17 @@
 </FormTemplates>
 </file>
 
-<file path=customXml/itemProps1.xml><?xml version="1.0" encoding="utf-8"?>
-<ds:datastoreItem xmlns:ds="http://schemas.openxmlformats.org/officeDocument/2006/customXml" ds:itemID="{86FD4E1F-35E6-4DEE-ADCF-F6254E5EA739}">
-  <ds:schemaRefs>
-    <ds:schemaRef ds:uri="http://schemas.microsoft.com/office/2006/metadata/properties"/>
-    <ds:schemaRef ds:uri="http://schemas.microsoft.com/office/infopath/2007/PartnerControls"/>
-  </ds:schemaRefs>
-</ds:datastoreItem>
+<file path=customXml/item3.xml><?xml version="1.0" encoding="utf-8"?>
+<b:Sources xmlns:b="http://schemas.openxmlformats.org/officeDocument/2006/bibliography" xmlns="http://schemas.openxmlformats.org/officeDocument/2006/bibliography" SelectedStyle="\APASixthEditionOfficeOnline.xsl" StyleName="APA" Version="6"/>
 </file>
 
-<file path=customXml/itemProps2.xml><?xml version="1.0" encoding="utf-8"?>
+<file path=customXml/item4.xml><?xml version="1.0" encoding="utf-8"?>
+<p:properties xmlns:p="http://schemas.microsoft.com/office/2006/metadata/properties" xmlns:xsi="http://www.w3.org/2001/XMLSchema-instance" xmlns:pc="http://schemas.microsoft.com/office/infopath/2007/PartnerControls">
+  <documentManagement/>
+</p:properties>
+</file>
+
+<file path=customXml/itemProps1.xml><?xml version="1.0" encoding="utf-8"?>
 <ds:datastoreItem xmlns:ds="http://schemas.openxmlformats.org/officeDocument/2006/customXml" ds:itemID="{FAF6A626-7C25-4A5B-8988-EB80EBEE5EB1}">
   <ds:schemaRefs>
     <ds:schemaRef ds:uri="http://schemas.microsoft.com/office/2006/metadata/contentType"/>
@@ -12875,6 +12068,14 @@
 </ds:datastoreItem>
 </file>
 
+<file path=customXml/itemProps2.xml><?xml version="1.0" encoding="utf-8"?>
+<ds:datastoreItem xmlns:ds="http://schemas.openxmlformats.org/officeDocument/2006/customXml" ds:itemID="{DC523DF2-3980-4B16-A4CE-B2EF5ADFD41A}">
+  <ds:schemaRefs>
+    <ds:schemaRef ds:uri="http://schemas.microsoft.com/sharepoint/v3/contenttype/forms"/>
+  </ds:schemaRefs>
+</ds:datastoreItem>
+</file>
+
 <file path=customXml/itemProps3.xml><?xml version="1.0" encoding="utf-8"?>
 <ds:datastoreItem xmlns:ds="http://schemas.openxmlformats.org/officeDocument/2006/customXml" ds:itemID="{4002B1E3-9D25-4AE2-9F87-F5C36930B99B}">
   <ds:schemaRefs>
@@ -12884,9 +12085,10 @@
 </file>
 
 <file path=customXml/itemProps4.xml><?xml version="1.0" encoding="utf-8"?>
-<ds:datastoreItem xmlns:ds="http://schemas.openxmlformats.org/officeDocument/2006/customXml" ds:itemID="{DC523DF2-3980-4B16-A4CE-B2EF5ADFD41A}">
+<ds:datastoreItem xmlns:ds="http://schemas.openxmlformats.org/officeDocument/2006/customXml" ds:itemID="{86FD4E1F-35E6-4DEE-ADCF-F6254E5EA739}">
   <ds:schemaRefs>
-    <ds:schemaRef ds:uri="http://schemas.microsoft.com/sharepoint/v3/contenttype/forms"/>
+    <ds:schemaRef ds:uri="http://schemas.microsoft.com/office/2006/metadata/properties"/>
+    <ds:schemaRef ds:uri="http://schemas.microsoft.com/office/infopath/2007/PartnerControls"/>
   </ds:schemaRefs>
 </ds:datastoreItem>
 </file>
</xml_diff>